<commit_message>
the content, format and picture has been slightly changed
</commit_message>
<xml_diff>
--- a/WordTest.docx
+++ b/WordTest.docx
@@ -15,19 +15,36 @@
       <w:r>
         <w:t xml:space="preserve"> (content)</w:t>
       </w:r>
+      <w:r>
+        <w:t xml:space="preserve"> </w:t>
+      </w:r>
+      <w:proofErr w:type="spellStart"/>
+      <w:r>
+        <w:t>lalala</w:t>
+      </w:r>
+      <w:proofErr w:type="spellEnd"/>
     </w:p>
     <w:p>
+      <w:pPr>
+        <w:rPr>
+          <w:i/>
+          <w:iCs/>
+        </w:rPr>
+      </w:pPr>
       <w:r>
         <w:rPr>
           <w:rFonts w:hint="eastAsia"/>
+          <w:i/>
+          <w:iCs/>
         </w:rPr>
         <w:t>T</w:t>
       </w:r>
       <w:r>
-        <w:t xml:space="preserve">est </w:t>
-      </w:r>
-      <w:r>
-        <w:t>(format)</w:t>
+        <w:rPr>
+          <w:i/>
+          <w:iCs/>
+        </w:rPr>
+        <w:t>est (format)</w:t>
       </w:r>
     </w:p>
     <w:p>
@@ -36,7 +53,7 @@
           <w:noProof/>
         </w:rPr>
         <w:drawing>
-          <wp:anchor distT="0" distB="0" distL="114300" distR="114300" simplePos="0" relativeHeight="251658240" behindDoc="0" locked="0" layoutInCell="1" allowOverlap="1" wp14:anchorId="6AC64C0D" wp14:editId="002EDDB7">
+          <wp:anchor distT="0" distB="0" distL="114300" distR="114300" simplePos="0" relativeHeight="251658240" behindDoc="0" locked="0" layoutInCell="1" allowOverlap="1" wp14:anchorId="6AC64C0D" wp14:editId="5A68C608">
             <wp:simplePos x="1143000" y="1343025"/>
             <wp:positionH relativeFrom="column">
               <wp:align>left</wp:align>
@@ -61,6 +78,15 @@
                   <pic:blipFill>
                     <a:blip r:embed="rId6" cstate="print">
                       <a:extLst>
+                        <a:ext uri="{BEBA8EAE-BF5A-486C-A8C5-ECC9F3942E4B}">
+                          <a14:imgProps xmlns:a14="http://schemas.microsoft.com/office/drawing/2010/main">
+                            <a14:imgLayer r:embed="rId7">
+                              <a14:imgEffect>
+                                <a14:artisticPencilSketch/>
+                              </a14:imgEffect>
+                            </a14:imgLayer>
+                          </a14:imgProps>
+                        </a:ext>
                         <a:ext uri="{28A0092B-C50C-407E-A947-70E740481C1C}">
                           <a14:useLocalDpi xmlns:a14="http://schemas.microsoft.com/office/drawing/2010/main" val="0"/>
                         </a:ext>

</xml_diff>